<commit_message>
Update Projektni zadatak Petar (1).docx
</commit_message>
<xml_diff>
--- a/Projektni zadatak Petar (1).docx
+++ b/Projektni zadatak Petar (1).docx
@@ -20,19 +20,7 @@
         <w:rPr>
           <w:spacing w:val="-2"/>
         </w:rPr>
-        <w:t>zadatak test</w:t>
-      </w:r>
-      <w:r>
-        <w:rPr>
-          <w:spacing w:val="-2"/>
-        </w:rPr>
-        <w:t xml:space="preserve"> 123</w:t>
-      </w:r>
-      <w:r>
-        <w:rPr>
-          <w:spacing w:val="-2"/>
-        </w:rPr>
-        <w:t xml:space="preserve"> testttttttttt</w:t>
+        <w:t>zadatak</w:t>
       </w:r>
       <w:bookmarkStart w:id="0" w:name="_GoBack"/>
       <w:bookmarkEnd w:id="0"/>

</xml_diff>